<commit_message>
Sale la feed como el culo
</commit_message>
<xml_diff>
--- a/Other/Proyecto n.docx
+++ b/Other/Proyecto n.docx
@@ -978,6 +978,18 @@
       <w:pPr>
         <w:pStyle w:val="ListParagraph"/>
         <w:numPr>
+          <w:ilvl w:val="2"/>
+          <w:numId w:val="1"/>
+        </w:numPr>
+      </w:pPr>
+      <w:r>
+        <w:t>Friends</w:t>
+      </w:r>
+    </w:p>
+    <w:p>
+      <w:pPr>
+        <w:pStyle w:val="ListParagraph"/>
+        <w:numPr>
           <w:ilvl w:val="1"/>
           <w:numId w:val="1"/>
         </w:numPr>
@@ -1049,6 +1061,8 @@
       <w:r>
         <w:t>Emoji</w:t>
       </w:r>
+      <w:bookmarkStart w:id="0" w:name="_GoBack"/>
+      <w:bookmarkEnd w:id="0"/>
       <w:proofErr w:type="spellEnd"/>
     </w:p>
     <w:p>
@@ -1526,6 +1540,260 @@
           <w:b/>
         </w:rPr>
       </w:pPr>
+      <w:r>
+        <w:rPr>
+          <w:b/>
+        </w:rPr>
+        <w:t>/</w:t>
+      </w:r>
+      <w:r>
+        <w:rPr>
+          <w:b/>
+        </w:rPr>
+        <w:t xml:space="preserve"> </w:t>
+      </w:r>
+      <w:proofErr w:type="spellStart"/>
+      <w:r>
+        <w:rPr>
+          <w:b/>
+        </w:rPr>
+        <w:t>get</w:t>
+      </w:r>
+      <w:proofErr w:type="spellEnd"/>
+      <w:r>
+        <w:rPr>
+          <w:b/>
+        </w:rPr>
+        <w:t xml:space="preserve">: </w:t>
+      </w:r>
+      <w:proofErr w:type="spellStart"/>
+      <w:r>
+        <w:rPr>
+          <w:b/>
+        </w:rPr>
+        <w:t>login</w:t>
+      </w:r>
+      <w:proofErr w:type="spellEnd"/>
+      <w:r>
+        <w:rPr>
+          <w:b/>
+        </w:rPr>
+        <w:t xml:space="preserve"> </w:t>
+      </w:r>
+      <w:proofErr w:type="spellStart"/>
+      <w:r>
+        <w:rPr>
+          <w:b/>
+        </w:rPr>
+        <w:t>or</w:t>
+      </w:r>
+      <w:proofErr w:type="spellEnd"/>
+      <w:r>
+        <w:rPr>
+          <w:b/>
+        </w:rPr>
+        <w:t xml:space="preserve"> </w:t>
+      </w:r>
+      <w:proofErr w:type="spellStart"/>
+      <w:r>
+        <w:rPr>
+          <w:b/>
+        </w:rPr>
+        <w:t>redirect</w:t>
+      </w:r>
+      <w:proofErr w:type="spellEnd"/>
+      <w:r>
+        <w:rPr>
+          <w:b/>
+        </w:rPr>
+        <w:t xml:space="preserve"> to </w:t>
+      </w:r>
+      <w:proofErr w:type="spellStart"/>
+      <w:r>
+        <w:rPr>
+          <w:b/>
+        </w:rPr>
+        <w:t>homepage</w:t>
+      </w:r>
+      <w:proofErr w:type="spellEnd"/>
+      <w:r>
+        <w:rPr>
+          <w:b/>
+        </w:rPr>
+        <w:t xml:space="preserve"> </w:t>
+      </w:r>
+      <w:proofErr w:type="spellStart"/>
+      <w:r>
+        <w:rPr>
+          <w:b/>
+        </w:rPr>
+        <w:t>with</w:t>
+      </w:r>
+      <w:proofErr w:type="spellEnd"/>
+      <w:r>
+        <w:rPr>
+          <w:b/>
+        </w:rPr>
+        <w:t xml:space="preserve"> </w:t>
+      </w:r>
+      <w:proofErr w:type="spellStart"/>
+      <w:r>
+        <w:rPr>
+          <w:b/>
+        </w:rPr>
+        <w:t>feed</w:t>
+      </w:r>
+      <w:proofErr w:type="spellEnd"/>
+    </w:p>
+    <w:p>
+      <w:pPr>
+        <w:pStyle w:val="ListParagraph"/>
+        <w:numPr>
+          <w:ilvl w:val="1"/>
+          <w:numId w:val="1"/>
+        </w:numPr>
+        <w:rPr>
+          <w:b/>
+        </w:rPr>
+      </w:pPr>
+      <w:r>
+        <w:rPr>
+          <w:b/>
+        </w:rPr>
+        <w:t>/ post</w:t>
+      </w:r>
+      <w:r>
+        <w:rPr>
+          <w:b/>
+        </w:rPr>
+        <w:t xml:space="preserve">: new </w:t>
+      </w:r>
+      <w:proofErr w:type="spellStart"/>
+      <w:r>
+        <w:rPr>
+          <w:b/>
+        </w:rPr>
+        <w:t>user</w:t>
+      </w:r>
+      <w:proofErr w:type="spellEnd"/>
+    </w:p>
+    <w:p>
+      <w:pPr>
+        <w:pStyle w:val="ListParagraph"/>
+        <w:numPr>
+          <w:ilvl w:val="1"/>
+          <w:numId w:val="1"/>
+        </w:numPr>
+        <w:rPr>
+          <w:b/>
+        </w:rPr>
+      </w:pPr>
+      <w:proofErr w:type="spellStart"/>
+      <w:r>
+        <w:rPr>
+          <w:b/>
+        </w:rPr>
+        <w:t>get</w:t>
+      </w:r>
+      <w:proofErr w:type="spellEnd"/>
+      <w:r>
+        <w:rPr>
+          <w:b/>
+        </w:rPr>
+        <w:t xml:space="preserve"> </w:t>
+      </w:r>
+      <w:proofErr w:type="gramStart"/>
+      <w:r>
+        <w:rPr>
+          <w:b/>
+        </w:rPr>
+        <w:t>/:</w:t>
+      </w:r>
+      <w:proofErr w:type="spellStart"/>
+      <w:r>
+        <w:rPr>
+          <w:b/>
+        </w:rPr>
+        <w:t>userid</w:t>
+      </w:r>
+      <w:proofErr w:type="spellEnd"/>
+      <w:proofErr w:type="gramEnd"/>
+      <w:r>
+        <w:rPr>
+          <w:b/>
+        </w:rPr>
+        <w:t xml:space="preserve">  </w:t>
+      </w:r>
+      <w:proofErr w:type="spellStart"/>
+      <w:r>
+        <w:rPr>
+          <w:b/>
+        </w:rPr>
+        <w:t>user</w:t>
+      </w:r>
+      <w:proofErr w:type="spellEnd"/>
+      <w:r>
+        <w:rPr>
+          <w:b/>
+        </w:rPr>
+        <w:t xml:space="preserve"> </w:t>
+      </w:r>
+      <w:proofErr w:type="spellStart"/>
+      <w:r>
+        <w:rPr>
+          <w:b/>
+        </w:rPr>
+        <w:t>feed</w:t>
+      </w:r>
+      <w:proofErr w:type="spellEnd"/>
+    </w:p>
+    <w:p>
+      <w:pPr>
+        <w:pStyle w:val="ListParagraph"/>
+        <w:numPr>
+          <w:ilvl w:val="1"/>
+          <w:numId w:val="1"/>
+        </w:numPr>
+        <w:rPr>
+          <w:b/>
+        </w:rPr>
+      </w:pPr>
+      <w:r>
+        <w:rPr>
+          <w:b/>
+        </w:rPr>
+        <w:t>post</w:t>
+      </w:r>
+      <w:proofErr w:type="gramStart"/>
+      <w:r>
+        <w:rPr>
+          <w:b/>
+        </w:rPr>
+        <w:t>/:</w:t>
+      </w:r>
+      <w:proofErr w:type="spellStart"/>
+      <w:r>
+        <w:rPr>
+          <w:b/>
+        </w:rPr>
+        <w:t>userid</w:t>
+      </w:r>
+      <w:proofErr w:type="spellEnd"/>
+      <w:proofErr w:type="gramEnd"/>
+      <w:r>
+        <w:rPr>
+          <w:b/>
+        </w:rPr>
+        <w:t xml:space="preserve"> new </w:t>
+      </w:r>
+      <w:proofErr w:type="spellStart"/>
+      <w:r>
+        <w:rPr>
+          <w:b/>
+        </w:rPr>
+        <w:t>entry</w:t>
+      </w:r>
+      <w:proofErr w:type="spellEnd"/>
     </w:p>
     <w:p>
       <w:pPr>
@@ -1672,8 +1940,6 @@
           <w:numId w:val="2"/>
         </w:numPr>
       </w:pPr>
-      <w:bookmarkStart w:id="0" w:name="_GoBack"/>
-      <w:bookmarkEnd w:id="0"/>
     </w:p>
     <w:sectPr>
       <w:pgSz w:w="11900" w:h="16840"/>

</xml_diff>